<commit_message>
Updated Word Doc and README with some more additional Info
</commit_message>
<xml_diff>
--- a/Mobiquity Assignment Testcase Information.docx
+++ b/Mobiquity Assignment Testcase Information.docx
@@ -70,11 +70,13 @@
     <w:p>
       <w:pPr>
         <w:rPr>
-          <w:lang w:val="en-US"/>
-        </w:rPr>
-      </w:pPr>
-      <w:r>
-        <w:rPr>
+          <w:u w:val="single"/>
+          <w:lang w:val="en-US"/>
+        </w:rPr>
+      </w:pPr>
+      <w:r>
+        <w:rPr>
+          <w:u w:val="single"/>
           <w:lang w:val="en-US"/>
         </w:rPr>
         <w:t>API Tests information</w:t>
@@ -184,6 +186,7 @@
       </w:pPr>
       <w:r>
         <w:rPr>
+          <w:noProof/>
           <w:lang w:val="en-US"/>
         </w:rPr>
         <w:drawing>
@@ -283,6 +286,7 @@
       </w:r>
       <w:r>
         <w:rPr>
+          <w:noProof/>
           <w:lang w:val="en-US"/>
         </w:rPr>
         <w:drawing>
@@ -336,6 +340,7 @@
       </w:r>
       <w:r>
         <w:rPr>
+          <w:noProof/>
           <w:lang w:val="en-US"/>
         </w:rPr>
         <w:drawing>
@@ -389,6 +394,7 @@
       </w:r>
       <w:r>
         <w:rPr>
+          <w:noProof/>
           <w:lang w:val="en-US"/>
         </w:rPr>
         <w:drawing>
@@ -482,6 +488,7 @@
       </w:pPr>
       <w:r>
         <w:rPr>
+          <w:noProof/>
           <w:lang w:val="en-US"/>
         </w:rPr>
         <w:drawing>

</xml_diff>